<commit_message>
fix: return dialog errors
</commit_message>
<xml_diff>
--- a/entregables/memoria.docx
+++ b/entregables/memoria.docx
@@ -1,9 +1,10 @@
 
 <file path=word/document.xml><?xml version="1.0" encoding="utf-8"?>
-<w:document xmlns:wpc="http://schemas.microsoft.com/office/word/2010/wordprocessingCanvas" xmlns:cx="http://schemas.microsoft.com/office/drawing/2014/chartex" xmlns:cx1="http://schemas.microsoft.com/office/drawing/2015/9/8/chartex" xmlns:cx2="http://schemas.microsoft.com/office/drawing/2015/10/21/chartex" xmlns:cx3="http://schemas.microsoft.com/office/drawing/2016/5/9/chartex" xmlns:cx4="http://schemas.microsoft.com/office/drawing/2016/5/10/chartex" xmlns:cx5="http://schemas.microsoft.com/office/drawing/2016/5/11/chartex" xmlns:cx6="http://schemas.microsoft.com/office/drawing/2016/5/12/chartex" xmlns:cx7="http://schemas.microsoft.com/office/drawing/2016/5/13/chartex" xmlns:cx8="http://schemas.microsoft.com/office/drawing/2016/5/14/chartex" xmlns:mc="http://schemas.openxmlformats.org/markup-compatibility/2006" xmlns:aink="http://schemas.microsoft.com/office/drawing/2016/ink" xmlns:am3d="http://schemas.microsoft.com/office/drawing/2017/model3d" xmlns:o="urn:schemas-microsoft-com:office:office" xmlns:r="http://schemas.openxmlformats.org/officeDocument/2006/relationships" xmlns:m="http://schemas.openxmlformats.org/officeDocument/2006/math" xmlns:v="urn:schemas-microsoft-com:vml" xmlns:wp14="http://schemas.microsoft.com/office/word/2010/wordprocessingDrawing" xmlns:wp="http://schemas.openxmlformats.org/drawingml/2006/wordprocessingDrawing" xmlns:w10="urn:schemas-microsoft-com:office:word" xmlns:w="http://schemas.openxmlformats.org/wordprocessingml/2006/main" xmlns:w14="http://schemas.microsoft.com/office/word/2010/wordml" xmlns:w15="http://schemas.microsoft.com/office/word/2012/wordml" xmlns:w16cex="http://schemas.microsoft.com/office/word/2018/wordml/cex" xmlns:w16cid="http://schemas.microsoft.com/office/word/2016/wordml/cid" xmlns:w16="http://schemas.microsoft.com/office/word/2018/wordml" xmlns:w16se="http://schemas.microsoft.com/office/word/2015/wordml/symex" xmlns:wpg="http://schemas.microsoft.com/office/word/2010/wordprocessingGroup" xmlns:wpi="http://schemas.microsoft.com/office/word/2010/wordprocessingInk" xmlns:wne="http://schemas.microsoft.com/office/word/2006/wordml" xmlns:wps="http://schemas.microsoft.com/office/word/2010/wordprocessingShape" mc:Ignorable="w14 w15 w16se w16cid w16 w16cex wp14">
+<w:document xmlns:o="urn:schemas-microsoft-com:office:office" xmlns:r="http://schemas.openxmlformats.org/officeDocument/2006/relationships" xmlns:v="urn:schemas-microsoft-com:vml" xmlns:w="http://schemas.openxmlformats.org/wordprocessingml/2006/main" xmlns:w10="urn:schemas-microsoft-com:office:word" xmlns:wp="http://schemas.openxmlformats.org/drawingml/2006/wordprocessingDrawing" xmlns:wps="http://schemas.microsoft.com/office/word/2010/wordprocessingShape" xmlns:wpg="http://schemas.microsoft.com/office/word/2010/wordprocessingGroup" xmlns:mc="http://schemas.openxmlformats.org/markup-compatibility/2006" xmlns:wp14="http://schemas.microsoft.com/office/word/2010/wordprocessingDrawing" xmlns:w14="http://schemas.microsoft.com/office/word/2010/wordml" mc:Ignorable="w14 wp14">
   <w:body>
     <w:p>
       <w:pPr>
+        <w:pStyle w:val="Normal"/>
         <w:jc w:val="center"/>
         <w:rPr>
           <w:color w:val="000066"/>
@@ -11,14 +12,13 @@
       </w:pPr>
       <w:r>
         <w:rPr>
-          <w:noProof/>
-          <w:lang w:eastAsia="es-ES"/>
+          <w:color w:val="000066"/>
         </w:rPr>
         <w:drawing>
-          <wp:anchor distT="0" distB="0" distL="114300" distR="114300" simplePos="0" relativeHeight="251660288" behindDoc="0" locked="0" layoutInCell="1" allowOverlap="1" wp14:anchorId="627DB717" wp14:editId="0BE5DEE0">
+          <wp:anchor behindDoc="0" distT="0" distB="0" distL="114300" distR="114300" simplePos="0" locked="0" layoutInCell="1" allowOverlap="1" relativeHeight="3">
             <wp:simplePos x="0" y="0"/>
             <wp:positionH relativeFrom="margin">
-              <wp:posOffset>195914</wp:posOffset>
+              <wp:posOffset>195580</wp:posOffset>
             </wp:positionH>
             <wp:positionV relativeFrom="margin">
               <wp:posOffset>80010</wp:posOffset>
@@ -26,7 +26,7 @@
             <wp:extent cx="5770880" cy="581660"/>
             <wp:effectExtent l="0" t="0" r="0" b="0"/>
             <wp:wrapNone/>
-            <wp:docPr id="4" name="Imagen 4" descr="acronimo_nombre1l"/>
+            <wp:docPr id="1" name="Imagen 4" descr="acronimo_nombre1l"/>
             <wp:cNvGraphicFramePr>
               <a:graphicFrameLocks xmlns:a="http://schemas.openxmlformats.org/drawingml/2006/main" noChangeAspect="1"/>
             </wp:cNvGraphicFramePr>
@@ -34,20 +34,13 @@
               <a:graphicData uri="http://schemas.openxmlformats.org/drawingml/2006/picture">
                 <pic:pic xmlns:pic="http://schemas.openxmlformats.org/drawingml/2006/picture">
                   <pic:nvPicPr>
-                    <pic:cNvPr id="0" name="Picture 3" descr="acronimo_nombre1l"/>
+                    <pic:cNvPr id="1" name="Imagen 4" descr="acronimo_nombre1l"/>
                     <pic:cNvPicPr>
                       <a:picLocks noChangeAspect="1" noChangeArrowheads="1"/>
                     </pic:cNvPicPr>
                   </pic:nvPicPr>
                   <pic:blipFill>
-                    <a:blip r:embed="rId4" cstate="print">
-                      <a:extLst>
-                        <a:ext uri="{28A0092B-C50C-407E-A947-70E740481C1C}">
-                          <a14:useLocalDpi xmlns:a14="http://schemas.microsoft.com/office/drawing/2010/main" val="0"/>
-                        </a:ext>
-                      </a:extLst>
-                    </a:blip>
-                    <a:srcRect/>
+                    <a:blip r:embed="rId2"/>
                     <a:stretch>
                       <a:fillRect/>
                     </a:stretch>
@@ -60,27 +53,18 @@
                     <a:prstGeom prst="rect">
                       <a:avLst/>
                     </a:prstGeom>
-                    <a:noFill/>
-                    <a:ln>
-                      <a:noFill/>
-                    </a:ln>
                   </pic:spPr>
                 </pic:pic>
               </a:graphicData>
             </a:graphic>
-            <wp14:sizeRelH relativeFrom="page">
-              <wp14:pctWidth>0</wp14:pctWidth>
-            </wp14:sizeRelH>
-            <wp14:sizeRelV relativeFrom="page">
-              <wp14:pctHeight>0</wp14:pctHeight>
-            </wp14:sizeRelV>
           </wp:anchor>
         </w:drawing>
       </w:r>
     </w:p>
     <w:p>
       <w:pPr>
-        <w:ind w:right="681"/>
+        <w:pStyle w:val="Normal"/>
+        <w:ind w:right="681" w:hanging="0"/>
         <w:rPr>
           <w:color w:val="000066"/>
         </w:rPr>
@@ -94,14 +78,21 @@
     </w:p>
     <w:p>
       <w:pPr>
-        <w:ind w:right="681"/>
-        <w:rPr>
-          <w:color w:val="000066"/>
-        </w:rPr>
-      </w:pPr>
-    </w:p>
-    <w:p>
-      <w:pPr>
+        <w:pStyle w:val="Normal"/>
+        <w:ind w:right="681" w:hanging="0"/>
+        <w:rPr>
+          <w:color w:val="000066"/>
+        </w:rPr>
+      </w:pPr>
+      <w:r>
+        <w:rPr>
+          <w:color w:val="000066"/>
+        </w:rPr>
+      </w:r>
+    </w:p>
+    <w:p>
+      <w:pPr>
+        <w:pStyle w:val="Normal"/>
         <w:rPr>
           <w:color w:val="000066"/>
         </w:rPr>
@@ -115,6 +106,7 @@
     </w:p>
     <w:p>
       <w:pPr>
+        <w:pStyle w:val="Normal"/>
         <w:rPr>
           <w:rFonts w:ascii="Arial" w:hAnsi="Arial" w:cs="Arial"/>
           <w:color w:val="000066"/>
@@ -122,9 +114,18 @@
           <w:szCs w:val="52"/>
         </w:rPr>
       </w:pPr>
-    </w:p>
-    <w:p>
-      <w:pPr>
+      <w:r>
+        <w:rPr>
+          <w:rFonts w:cs="Arial" w:ascii="Arial" w:hAnsi="Arial"/>
+          <w:color w:val="000066"/>
+          <w:sz w:val="32"/>
+          <w:szCs w:val="52"/>
+        </w:rPr>
+      </w:r>
+    </w:p>
+    <w:p>
+      <w:pPr>
+        <w:pStyle w:val="Normal"/>
         <w:jc w:val="center"/>
         <w:rPr>
           <w:rFonts w:ascii="Arial" w:hAnsi="Arial" w:cs="Arial"/>
@@ -135,148 +136,115 @@
       </w:pPr>
       <w:r>
         <w:rPr>
-          <w:rFonts w:ascii="Arial" w:hAnsi="Arial" w:cs="Arial"/>
-          <w:color w:val="000066"/>
-          <w:sz w:val="32"/>
-          <w:szCs w:val="52"/>
-        </w:rPr>
-        <w:t>Máster</w:t>
-      </w:r>
-      <w:r>
-        <w:rPr>
-          <w:rFonts w:ascii="Arial" w:hAnsi="Arial" w:cs="Arial"/>
-          <w:color w:val="000066"/>
-          <w:sz w:val="32"/>
-          <w:szCs w:val="52"/>
-        </w:rPr>
-        <w:t xml:space="preserve"> Universitario</w:t>
-      </w:r>
-      <w:r>
-        <w:rPr>
-          <w:rFonts w:ascii="Arial" w:hAnsi="Arial" w:cs="Arial"/>
-          <w:color w:val="000066"/>
-          <w:sz w:val="32"/>
-          <w:szCs w:val="52"/>
-        </w:rPr>
-        <w:t xml:space="preserve"> en Tecnologías del Sector Financiero</w:t>
-      </w:r>
-      <w:r>
-        <w:rPr>
-          <w:rFonts w:ascii="Arial" w:hAnsi="Arial" w:cs="Arial"/>
-          <w:color w:val="000066"/>
-          <w:sz w:val="32"/>
-          <w:szCs w:val="52"/>
-        </w:rPr>
+          <w:rFonts w:cs="Arial" w:ascii="Arial" w:hAnsi="Arial"/>
+          <w:color w:val="000066"/>
+          <w:sz w:val="32"/>
+          <w:szCs w:val="52"/>
+        </w:rPr>
+        <w:t>Máster Universitario en Tecnologías del Sector Financiero</w:t>
         <w:br/>
         <w:t>2019-2020</w:t>
       </w:r>
     </w:p>
     <w:p>
       <w:pPr>
+        <w:pStyle w:val="Normal"/>
         <w:jc w:val="center"/>
         <w:rPr>
           <w:rFonts w:ascii="Arial" w:hAnsi="Arial" w:cs="Arial"/>
           <w:i/>
-          <w:color w:val="000066"/>
-          <w:sz w:val="32"/>
-          <w:szCs w:val="52"/>
-        </w:rPr>
-      </w:pPr>
-    </w:p>
-    <w:p>
-      <w:pPr>
+          <w:i/>
+          <w:color w:val="000066"/>
+          <w:sz w:val="32"/>
+          <w:szCs w:val="52"/>
+        </w:rPr>
+      </w:pPr>
+      <w:r>
+        <w:rPr>
+          <w:rFonts w:cs="Arial" w:ascii="Arial" w:hAnsi="Arial"/>
+          <w:i/>
+          <w:color w:val="000066"/>
+          <w:sz w:val="32"/>
+          <w:szCs w:val="52"/>
+        </w:rPr>
+      </w:r>
+    </w:p>
+    <w:p>
+      <w:pPr>
+        <w:pStyle w:val="Normal"/>
         <w:jc w:val="center"/>
         <w:rPr>
           <w:rFonts w:ascii="Arial" w:hAnsi="Arial" w:cs="Arial"/>
           <w:i/>
-          <w:color w:val="000066"/>
-          <w:sz w:val="32"/>
-          <w:szCs w:val="52"/>
-        </w:rPr>
-      </w:pPr>
-      <w:r>
+          <w:i/>
+          <w:color w:val="000066"/>
+          <w:sz w:val="32"/>
+          <w:szCs w:val="52"/>
+        </w:rPr>
+      </w:pPr>
+      <w:r>
+        <w:rPr>
+          <w:rFonts w:cs="Arial" w:ascii="Arial" w:hAnsi="Arial"/>
+          <w:i/>
+          <w:color w:val="000066"/>
+          <w:sz w:val="32"/>
+          <w:szCs w:val="52"/>
+        </w:rPr>
+        <w:t>Práctica 3</w:t>
+      </w:r>
+    </w:p>
+    <w:p>
+      <w:pPr>
+        <w:pStyle w:val="Normal"/>
+        <w:jc w:val="center"/>
         <w:rPr>
           <w:rFonts w:ascii="Arial" w:hAnsi="Arial" w:cs="Arial"/>
-          <w:i/>
-          <w:color w:val="000066"/>
-          <w:sz w:val="32"/>
-          <w:szCs w:val="52"/>
-        </w:rPr>
-        <w:t>Práctica 3</w:t>
-      </w:r>
-    </w:p>
-    <w:p>
-      <w:pPr>
+          <w:color w:val="000066"/>
+          <w:sz w:val="52"/>
+          <w:szCs w:val="52"/>
+        </w:rPr>
+      </w:pPr>
+      <w:r>
+        <w:rPr>
+          <w:rFonts w:cs="Arial" w:ascii="Arial" w:hAnsi="Arial"/>
+          <w:color w:val="000066"/>
+          <w:sz w:val="52"/>
+          <w:szCs w:val="52"/>
+        </w:rPr>
+        <w:t>“</w:t>
+      </w:r>
+      <w:r>
+        <w:rPr>
+          <w:rFonts w:cs="Arial" w:ascii="Arial" w:hAnsi="Arial"/>
+          <w:color w:val="000066"/>
+          <w:sz w:val="52"/>
+          <w:szCs w:val="52"/>
+        </w:rPr>
+        <w:t>Aplicaciones sobre blockchain mediante contratos inteligentes”</w:t>
+      </w:r>
+    </w:p>
+    <w:p>
+      <w:pPr>
+        <w:pStyle w:val="Normal"/>
         <w:jc w:val="center"/>
         <w:rPr>
           <w:rFonts w:ascii="Arial" w:hAnsi="Arial" w:cs="Arial"/>
           <w:color w:val="000066"/>
-          <w:sz w:val="52"/>
-          <w:szCs w:val="52"/>
-        </w:rPr>
-      </w:pPr>
-      <w:r>
-        <w:rPr>
-          <w:rFonts w:ascii="Arial" w:hAnsi="Arial" w:cs="Arial"/>
-          <w:color w:val="000066"/>
-          <w:sz w:val="52"/>
-          <w:szCs w:val="52"/>
-        </w:rPr>
-        <w:t>“</w:t>
-      </w:r>
-      <w:r>
-        <w:rPr>
-          <w:rFonts w:ascii="Arial" w:hAnsi="Arial" w:cs="Arial"/>
-          <w:color w:val="000066"/>
-          <w:sz w:val="52"/>
-          <w:szCs w:val="52"/>
-        </w:rPr>
-        <w:t xml:space="preserve">Aplicaciones sobre </w:t>
-      </w:r>
-      <w:proofErr w:type="spellStart"/>
-      <w:r>
-        <w:rPr>
-          <w:rFonts w:ascii="Arial" w:hAnsi="Arial" w:cs="Arial"/>
-          <w:color w:val="000066"/>
-          <w:sz w:val="52"/>
-          <w:szCs w:val="52"/>
-        </w:rPr>
-        <w:t>blockchain</w:t>
-      </w:r>
-      <w:proofErr w:type="spellEnd"/>
-      <w:r>
-        <w:rPr>
-          <w:rFonts w:ascii="Arial" w:hAnsi="Arial" w:cs="Arial"/>
-          <w:color w:val="000066"/>
-          <w:sz w:val="52"/>
-          <w:szCs w:val="52"/>
-        </w:rPr>
-        <w:t xml:space="preserve"> mediante contratos inteligentes”</w:t>
-      </w:r>
-    </w:p>
-    <w:p>
-      <w:pPr>
-        <w:jc w:val="center"/>
-        <w:rPr>
-          <w:rFonts w:ascii="Arial" w:hAnsi="Arial" w:cs="Arial"/>
-          <w:color w:val="000066"/>
           <w:sz w:val="44"/>
           <w:szCs w:val="52"/>
         </w:rPr>
       </w:pPr>
       <w:r>
         <w:rPr>
-          <w:rFonts w:ascii="Arial" w:hAnsi="Arial" w:cs="Arial"/>
-          <w:noProof/>
+          <w:rFonts w:cs="Arial" w:ascii="Arial" w:hAnsi="Arial"/>
           <w:color w:val="000066"/>
           <w:sz w:val="44"/>
           <w:szCs w:val="52"/>
-          <w:lang w:eastAsia="es-ES"/>
         </w:rPr>
         <mc:AlternateContent>
           <mc:Choice Requires="wps">
             <w:drawing>
-              <wp:anchor distT="0" distB="0" distL="114300" distR="114300" simplePos="0" relativeHeight="251659264" behindDoc="0" locked="0" layoutInCell="1" allowOverlap="1" wp14:anchorId="0CA3F1F9" wp14:editId="08869296">
+              <wp:anchor behindDoc="0" distT="0" distB="0" distL="114300" distR="114300" simplePos="0" locked="0" layoutInCell="1" allowOverlap="1" relativeHeight="2" wp14:anchorId="0CA3F1F9">
                 <wp:simplePos x="0" y="0"/>
                 <wp:positionH relativeFrom="column">
                   <wp:posOffset>1040765</wp:posOffset>
@@ -284,64 +252,67 @@
                 <wp:positionV relativeFrom="paragraph">
                   <wp:posOffset>151130</wp:posOffset>
                 </wp:positionV>
-                <wp:extent cx="3733800" cy="12700"/>
+                <wp:extent cx="3734435" cy="13335"/>
                 <wp:effectExtent l="6350" t="8890" r="12700" b="6985"/>
                 <wp:wrapNone/>
-                <wp:docPr id="3" name="Conector recto de flecha 3"/>
-                <wp:cNvGraphicFramePr>
-                  <a:graphicFrameLocks xmlns:a="http://schemas.openxmlformats.org/drawingml/2006/main"/>
-                </wp:cNvGraphicFramePr>
+                <wp:docPr id="2" name="Conector recto de flecha 3"/>
                 <a:graphic xmlns:a="http://schemas.openxmlformats.org/drawingml/2006/main">
                   <a:graphicData uri="http://schemas.microsoft.com/office/word/2010/wordprocessingShape">
                     <wps:wsp>
-                      <wps:cNvCnPr>
-                        <a:cxnSpLocks noChangeShapeType="1"/>
-                      </wps:cNvCnPr>
-                      <wps:spPr bwMode="auto">
+                      <wps:cNvSpPr/>
+                      <wps:spPr>
                         <a:xfrm>
                           <a:off x="0" y="0"/>
-                          <a:ext cx="3733800" cy="12700"/>
+                          <a:ext cx="3733920" cy="12600"/>
                         </a:xfrm>
-                        <a:prstGeom prst="straightConnector1">
+                        <a:custGeom>
                           <a:avLst/>
-                        </a:prstGeom>
+                          <a:gdLst/>
+                          <a:ahLst/>
+                          <a:rect l="l" t="t" r="r" b="b"/>
+                          <a:pathLst>
+                            <a:path w="21600" h="21600">
+                              <a:moveTo>
+                                <a:pt x="0" y="0"/>
+                              </a:moveTo>
+                              <a:lnTo>
+                                <a:pt x="21600" y="21600"/>
+                              </a:lnTo>
+                            </a:path>
+                          </a:pathLst>
+                        </a:custGeom>
                         <a:noFill/>
-                        <a:ln w="9525">
+                        <a:ln w="9360">
                           <a:solidFill>
                             <a:srgbClr val="000000"/>
                           </a:solidFill>
                           <a:round/>
-                          <a:headEnd/>
-                          <a:tailEnd/>
                         </a:ln>
-                        <a:extLst>
-                          <a:ext uri="{909E8E84-426E-40DD-AFC4-6F175D3DCCD1}">
-                            <a14:hiddenFill xmlns:a14="http://schemas.microsoft.com/office/drawing/2010/main">
-                              <a:noFill/>
-                            </a14:hiddenFill>
-                          </a:ext>
-                        </a:extLst>
                       </wps:spPr>
+                      <wps:style>
+                        <a:lnRef idx="0"/>
+                        <a:fillRef idx="0"/>
+                        <a:effectRef idx="0"/>
+                        <a:fontRef idx="minor"/>
+                      </wps:style>
                       <wps:bodyPr/>
                     </wps:wsp>
                   </a:graphicData>
                 </a:graphic>
-                <wp14:sizeRelH relativeFrom="page">
-                  <wp14:pctWidth>0</wp14:pctWidth>
-                </wp14:sizeRelH>
-                <wp14:sizeRelV relativeFrom="page">
-                  <wp14:pctHeight>0</wp14:pctHeight>
-                </wp14:sizeRelV>
               </wp:anchor>
             </w:drawing>
           </mc:Choice>
           <mc:Fallback>
             <w:pict>
-              <v:shapetype w14:anchorId="2A9863FB" id="_x0000_t32" coordsize="21600,21600" o:spt="32" o:oned="t" path="m,l21600,21600e" filled="f">
-                <v:path arrowok="t" fillok="f" o:connecttype="none"/>
-                <o:lock v:ext="edit" shapetype="t"/>
+              <v:shapetype id="shapetype_32" coordsize="21600,21600" o:spt="32" path="m,l21600,21600nfe">
+                <v:stroke joinstyle="miter"/>
+                <v:path gradientshapeok="t" o:connecttype="rect" textboxrect="0,0,21600,21600"/>
               </v:shapetype>
-              <v:shape id="Conector recto de flecha 3" o:spid="_x0000_s1026" type="#_x0000_t32" style="position:absolute;margin-left:81.95pt;margin-top:11.9pt;width:294pt;height:1pt;z-index:251659264;visibility:visible;mso-wrap-style:square;mso-width-percent:0;mso-height-percent:0;mso-wrap-distance-left:9pt;mso-wrap-distance-top:0;mso-wrap-distance-right:9pt;mso-wrap-distance-bottom:0;mso-position-horizontal:absolute;mso-position-horizontal-relative:text;mso-position-vertical:absolute;mso-position-vertical-relative:text;mso-width-percent:0;mso-height-percent:0;mso-width-relative:page;mso-height-relative:page" o:gfxdata="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"/>
+              <v:shape id="shape_0" ID="Conector recto de flecha 3" stroked="t" style="position:absolute;margin-left:81.95pt;margin-top:11.9pt;width:293.95pt;height:0.95pt" wp14:anchorId="0CA3F1F9" type="shapetype_32">
+                <w10:wrap type="none"/>
+                <v:fill o:detectmouseclick="t" on="false"/>
+                <v:stroke color="black" weight="9360" joinstyle="round" endcap="flat"/>
+              </v:shape>
             </w:pict>
           </mc:Fallback>
         </mc:AlternateContent>
@@ -349,6 +320,7 @@
     </w:p>
     <w:p>
       <w:pPr>
+        <w:pStyle w:val="Normal"/>
         <w:jc w:val="center"/>
         <w:rPr>
           <w:rFonts w:ascii="Arial" w:hAnsi="Arial" w:cs="Arial"/>
@@ -359,27 +331,58 @@
       </w:pPr>
       <w:r>
         <w:rPr>
+          <w:rFonts w:cs="Arial" w:ascii="Arial" w:hAnsi="Arial"/>
+          <w:color w:val="000066"/>
+          <w:sz w:val="44"/>
+          <w:szCs w:val="52"/>
+        </w:rPr>
+        <w:t>D. Álvaro Andrés Suárez Alfonso</w:t>
+      </w:r>
+    </w:p>
+    <w:p>
+      <w:pPr>
+        <w:pStyle w:val="Normal"/>
+        <w:jc w:val="center"/>
+        <w:rPr>
           <w:rFonts w:ascii="Arial" w:hAnsi="Arial" w:cs="Arial"/>
           <w:color w:val="000066"/>
           <w:sz w:val="44"/>
           <w:szCs w:val="52"/>
         </w:rPr>
-        <w:t>D. Álvaro Andrés Suárez Alfonso</w:t>
-      </w:r>
-    </w:p>
-    <w:p>
-      <w:pPr>
+      </w:pPr>
+      <w:r>
+        <w:rPr>
+          <w:rFonts w:cs="Arial" w:ascii="Arial" w:hAnsi="Arial"/>
+          <w:color w:val="000066"/>
+          <w:sz w:val="44"/>
+          <w:szCs w:val="52"/>
+        </w:rPr>
+      </w:r>
+    </w:p>
+    <w:p>
+      <w:pPr>
+        <w:pStyle w:val="Normal"/>
         <w:jc w:val="center"/>
         <w:rPr>
           <w:rFonts w:ascii="Arial" w:hAnsi="Arial" w:cs="Arial"/>
           <w:color w:val="000066"/>
-          <w:sz w:val="44"/>
-          <w:szCs w:val="52"/>
-        </w:rPr>
-      </w:pPr>
-    </w:p>
-    <w:p>
-      <w:pPr>
+          <w:sz w:val="32"/>
+          <w:szCs w:val="52"/>
+        </w:rPr>
+      </w:pPr>
+      <w:r>
+        <w:rPr>
+          <w:rFonts w:cs="Arial" w:ascii="Arial" w:hAnsi="Arial"/>
+          <w:color w:val="000066"/>
+          <w:sz w:val="32"/>
+          <w:szCs w:val="52"/>
+        </w:rPr>
+        <w:t>Maestro</w:t>
+      </w:r>
+    </w:p>
+    <w:p>
+      <w:pPr>
+        <w:pStyle w:val="Normal"/>
         <w:jc w:val="center"/>
         <w:rPr>
           <w:rFonts w:ascii="Arial" w:hAnsi="Arial" w:cs="Arial"/>
@@ -390,16 +393,38 @@
       </w:pPr>
       <w:r>
         <w:rPr>
+          <w:rFonts w:cs="Arial" w:ascii="Arial" w:hAnsi="Arial"/>
+          <w:color w:val="000066"/>
+          <w:sz w:val="32"/>
+          <w:szCs w:val="52"/>
+        </w:rPr>
+        <w:t>Dr. José María de Fuentes García-Romero de Tejada</w:t>
+      </w:r>
+    </w:p>
+    <w:p>
+      <w:pPr>
+        <w:pStyle w:val="Normal"/>
+        <w:jc w:val="center"/>
+        <w:rPr>
           <w:rFonts w:ascii="Arial" w:hAnsi="Arial" w:cs="Arial"/>
           <w:color w:val="000066"/>
           <w:sz w:val="32"/>
           <w:szCs w:val="52"/>
         </w:rPr>
-        <w:t>Maestro</w:t>
-      </w:r>
-    </w:p>
-    <w:p>
-      <w:pPr>
+      </w:pPr>
+      <w:r>
+        <w:rPr>
+          <w:rFonts w:cs="Arial" w:ascii="Arial" w:hAnsi="Arial"/>
+          <w:color w:val="000066"/>
+          <w:sz w:val="32"/>
+          <w:szCs w:val="52"/>
+        </w:rPr>
+        <w:t>Puerta de Toledo, 2020</w:t>
+      </w:r>
+    </w:p>
+    <w:p>
+      <w:pPr>
+        <w:pStyle w:val="Normal"/>
         <w:jc w:val="center"/>
         <w:rPr>
           <w:rFonts w:ascii="Arial" w:hAnsi="Arial" w:cs="Arial"/>
@@ -410,97 +435,302 @@
       </w:pPr>
       <w:r>
         <w:rPr>
+          <w:rFonts w:cs="Arial" w:ascii="Arial" w:hAnsi="Arial"/>
+          <w:color w:val="000066"/>
+          <w:sz w:val="32"/>
+          <w:szCs w:val="52"/>
+        </w:rPr>
+      </w:r>
+    </w:p>
+    <w:p>
+      <w:pPr>
+        <w:pStyle w:val="Normal"/>
+        <w:jc w:val="center"/>
+        <w:rPr>
           <w:rFonts w:ascii="Arial" w:hAnsi="Arial" w:cs="Arial"/>
           <w:color w:val="000066"/>
           <w:sz w:val="32"/>
           <w:szCs w:val="52"/>
         </w:rPr>
-        <w:t>Dr. José María de Fuentes García-Romero de Tejada</w:t>
-      </w:r>
-    </w:p>
-    <w:p>
-      <w:pPr>
-        <w:jc w:val="center"/>
-        <w:rPr>
-          <w:rFonts w:ascii="Arial" w:hAnsi="Arial" w:cs="Arial"/>
-          <w:color w:val="000066"/>
-          <w:sz w:val="32"/>
-          <w:szCs w:val="52"/>
-        </w:rPr>
-      </w:pPr>
-      <w:r>
-        <w:rPr>
-          <w:rFonts w:ascii="Arial" w:hAnsi="Arial" w:cs="Arial"/>
-          <w:color w:val="000066"/>
-          <w:sz w:val="32"/>
-          <w:szCs w:val="52"/>
-        </w:rPr>
-        <w:t>Puerta de Toledo, 2020</w:t>
-      </w:r>
-    </w:p>
-    <w:p>
-      <w:pPr>
-        <w:jc w:val="center"/>
-        <w:rPr>
-          <w:rFonts w:ascii="Arial" w:hAnsi="Arial" w:cs="Arial"/>
-          <w:color w:val="000066"/>
-          <w:sz w:val="32"/>
-          <w:szCs w:val="52"/>
-        </w:rPr>
-      </w:pPr>
-    </w:p>
-    <w:p>
-      <w:pPr>
-        <w:jc w:val="center"/>
-        <w:rPr>
-          <w:rFonts w:ascii="Arial" w:hAnsi="Arial" w:cs="Arial"/>
-          <w:color w:val="000066"/>
-          <w:sz w:val="32"/>
-          <w:szCs w:val="52"/>
-        </w:rPr>
-      </w:pPr>
-    </w:p>
-    <w:p/>
-    <w:p/>
-    <w:p/>
+      </w:pPr>
+      <w:r>
+        <w:rPr>
+          <w:rFonts w:cs="Arial" w:ascii="Arial" w:hAnsi="Arial"/>
+          <w:color w:val="000066"/>
+          <w:sz w:val="32"/>
+          <w:szCs w:val="52"/>
+        </w:rPr>
+      </w:r>
+    </w:p>
+    <w:p>
+      <w:pPr>
+        <w:pStyle w:val="Normal"/>
+        <w:rPr/>
+      </w:pPr>
+      <w:r>
+        <w:rPr/>
+      </w:r>
+    </w:p>
+    <w:p>
+      <w:pPr>
+        <w:pStyle w:val="Normal"/>
+        <w:rPr/>
+      </w:pPr>
+      <w:r>
+        <w:rPr/>
+      </w:r>
+    </w:p>
+    <w:p>
+      <w:pPr>
+        <w:pStyle w:val="Normal"/>
+        <w:rPr/>
+      </w:pPr>
+      <w:r>
+        <w:rPr/>
+      </w:r>
+    </w:p>
+    <w:p>
+      <w:pPr>
+        <w:pStyle w:val="Normal"/>
+        <w:rPr/>
+      </w:pPr>
+      <w:r>
+        <w:rPr/>
+      </w:r>
+    </w:p>
+    <w:p>
+      <w:pPr>
+        <w:pStyle w:val="Normal"/>
+        <w:rPr/>
+      </w:pPr>
+      <w:r>
+        <w:rPr/>
+        <w:drawing>
+          <wp:anchor behindDoc="0" distT="0" distB="0" distL="0" distR="0" simplePos="0" locked="0" layoutInCell="1" allowOverlap="1" relativeHeight="4">
+            <wp:simplePos x="0" y="0"/>
+            <wp:positionH relativeFrom="column">
+              <wp:align>center</wp:align>
+            </wp:positionH>
+            <wp:positionV relativeFrom="paragraph">
+              <wp:posOffset>635</wp:posOffset>
+            </wp:positionV>
+            <wp:extent cx="5943600" cy="3210560"/>
+            <wp:effectExtent l="0" t="0" r="0" b="0"/>
+            <wp:wrapSquare wrapText="largest"/>
+            <wp:docPr id="3" name="Image1" descr=""/>
+            <wp:cNvGraphicFramePr>
+              <a:graphicFrameLocks xmlns:a="http://schemas.openxmlformats.org/drawingml/2006/main" noChangeAspect="1"/>
+            </wp:cNvGraphicFramePr>
+            <a:graphic xmlns:a="http://schemas.openxmlformats.org/drawingml/2006/main">
+              <a:graphicData uri="http://schemas.openxmlformats.org/drawingml/2006/picture">
+                <pic:pic xmlns:pic="http://schemas.openxmlformats.org/drawingml/2006/picture">
+                  <pic:nvPicPr>
+                    <pic:cNvPr id="3" name="Image1" descr=""/>
+                    <pic:cNvPicPr>
+                      <a:picLocks noChangeAspect="1" noChangeArrowheads="1"/>
+                    </pic:cNvPicPr>
+                  </pic:nvPicPr>
+                  <pic:blipFill>
+                    <a:blip r:embed="rId3"/>
+                    <a:stretch>
+                      <a:fillRect/>
+                    </a:stretch>
+                  </pic:blipFill>
+                  <pic:spPr bwMode="auto">
+                    <a:xfrm>
+                      <a:off x="0" y="0"/>
+                      <a:ext cx="5943600" cy="3210560"/>
+                    </a:xfrm>
+                    <a:prstGeom prst="rect">
+                      <a:avLst/>
+                    </a:prstGeom>
+                  </pic:spPr>
+                </pic:pic>
+              </a:graphicData>
+            </a:graphic>
+          </wp:anchor>
+        </w:drawing>
+      </w:r>
+    </w:p>
+    <w:p>
+      <w:pPr>
+        <w:pStyle w:val="Normal"/>
+        <w:rPr/>
+      </w:pPr>
+      <w:r>
+        <w:rPr/>
+      </w:r>
+    </w:p>
+    <w:p>
+      <w:pPr>
+        <w:pStyle w:val="Normal"/>
+        <w:rPr/>
+      </w:pPr>
+      <w:r>
+        <w:rPr/>
+      </w:r>
+    </w:p>
+    <w:p>
+      <w:pPr>
+        <w:pStyle w:val="Normal"/>
+        <w:rPr/>
+      </w:pPr>
+      <w:r>
+        <w:rPr/>
+      </w:r>
+    </w:p>
+    <w:p>
+      <w:pPr>
+        <w:pStyle w:val="Normal"/>
+        <w:rPr/>
+      </w:pPr>
+      <w:r>
+        <w:rPr/>
+      </w:r>
+    </w:p>
+    <w:p>
+      <w:pPr>
+        <w:pStyle w:val="Normal"/>
+        <w:rPr/>
+      </w:pPr>
+      <w:r>
+        <w:rPr/>
+      </w:r>
+    </w:p>
+    <w:p>
+      <w:pPr>
+        <w:pStyle w:val="Normal"/>
+        <w:rPr/>
+      </w:pPr>
+      <w:r>
+        <w:rPr/>
+      </w:r>
+    </w:p>
+    <w:p>
+      <w:pPr>
+        <w:pStyle w:val="Normal"/>
+        <w:rPr/>
+      </w:pPr>
+      <w:r>
+        <w:rPr/>
+      </w:r>
+    </w:p>
+    <w:p>
+      <w:pPr>
+        <w:pStyle w:val="Normal"/>
+        <w:rPr/>
+      </w:pPr>
+      <w:r>
+        <w:rPr/>
+      </w:r>
+    </w:p>
+    <w:p>
+      <w:pPr>
+        <w:pStyle w:val="Normal"/>
+        <w:rPr/>
+      </w:pPr>
+      <w:r>
+        <w:rPr/>
+        <w:tab/>
+      </w:r>
+    </w:p>
+    <w:p>
+      <w:pPr>
+        <w:pStyle w:val="Normal"/>
+        <w:widowControl/>
+        <w:bidi w:val="0"/>
+        <w:spacing w:lineRule="auto" w:line="276" w:before="0" w:after="200"/>
+        <w:jc w:val="left"/>
+        <w:rPr/>
+      </w:pPr>
+      <w:r>
+        <w:rPr/>
+        <w:drawing>
+          <wp:anchor behindDoc="0" distT="0" distB="0" distL="0" distR="0" simplePos="0" locked="0" layoutInCell="1" allowOverlap="1" relativeHeight="5">
+            <wp:simplePos x="0" y="0"/>
+            <wp:positionH relativeFrom="column">
+              <wp:align>center</wp:align>
+            </wp:positionH>
+            <wp:positionV relativeFrom="paragraph">
+              <wp:posOffset>635</wp:posOffset>
+            </wp:positionV>
+            <wp:extent cx="5943600" cy="5273675"/>
+            <wp:effectExtent l="0" t="0" r="0" b="0"/>
+            <wp:wrapSquare wrapText="largest"/>
+            <wp:docPr id="4" name="Image2" descr=""/>
+            <wp:cNvGraphicFramePr>
+              <a:graphicFrameLocks xmlns:a="http://schemas.openxmlformats.org/drawingml/2006/main" noChangeAspect="1"/>
+            </wp:cNvGraphicFramePr>
+            <a:graphic xmlns:a="http://schemas.openxmlformats.org/drawingml/2006/main">
+              <a:graphicData uri="http://schemas.openxmlformats.org/drawingml/2006/picture">
+                <pic:pic xmlns:pic="http://schemas.openxmlformats.org/drawingml/2006/picture">
+                  <pic:nvPicPr>
+                    <pic:cNvPr id="4" name="Image2" descr=""/>
+                    <pic:cNvPicPr>
+                      <a:picLocks noChangeAspect="1" noChangeArrowheads="1"/>
+                    </pic:cNvPicPr>
+                  </pic:nvPicPr>
+                  <pic:blipFill>
+                    <a:blip r:embed="rId4"/>
+                    <a:stretch>
+                      <a:fillRect/>
+                    </a:stretch>
+                  </pic:blipFill>
+                  <pic:spPr bwMode="auto">
+                    <a:xfrm>
+                      <a:off x="0" y="0"/>
+                      <a:ext cx="5943600" cy="5273675"/>
+                    </a:xfrm>
+                    <a:prstGeom prst="rect">
+                      <a:avLst/>
+                    </a:prstGeom>
+                  </pic:spPr>
+                </pic:pic>
+              </a:graphicData>
+            </a:graphic>
+          </wp:anchor>
+        </w:drawing>
+      </w:r>
+    </w:p>
     <w:sectPr>
+      <w:type w:val="nextPage"/>
       <w:pgSz w:w="12240" w:h="15840"/>
-      <w:pgMar w:top="1440" w:right="1440" w:bottom="1440" w:left="1440" w:header="720" w:footer="720" w:gutter="0"/>
-      <w:cols w:space="720"/>
-      <w:docGrid w:linePitch="360"/>
+      <w:pgMar w:left="1440" w:right="1440" w:header="0" w:top="1440" w:footer="0" w:bottom="1440" w:gutter="0"/>
+      <w:pgNumType w:fmt="decimal"/>
+      <w:formProt w:val="false"/>
+      <w:textDirection w:val="lrTb"/>
+      <w:docGrid w:type="default" w:linePitch="360" w:charSpace="4096"/>
     </w:sectPr>
   </w:body>
 </w:document>
 </file>
 
 <file path=word/styles.xml><?xml version="1.0" encoding="utf-8"?>
-<w:styles xmlns:mc="http://schemas.openxmlformats.org/markup-compatibility/2006" xmlns:r="http://schemas.openxmlformats.org/officeDocument/2006/relationships" xmlns:w="http://schemas.openxmlformats.org/wordprocessingml/2006/main" xmlns:w14="http://schemas.microsoft.com/office/word/2010/wordml" xmlns:w15="http://schemas.microsoft.com/office/word/2012/wordml" xmlns:w16cex="http://schemas.microsoft.com/office/word/2018/wordml/cex" xmlns:w16cid="http://schemas.microsoft.com/office/word/2016/wordml/cid" xmlns:w16="http://schemas.microsoft.com/office/word/2018/wordml" xmlns:w16se="http://schemas.microsoft.com/office/word/2015/wordml/symex" mc:Ignorable="w14 w15 w16se w16cid w16 w16cex">
+<w:styles xmlns:w="http://schemas.openxmlformats.org/wordprocessingml/2006/main" xmlns:w14="http://schemas.microsoft.com/office/word/2010/wordml" xmlns:mc="http://schemas.openxmlformats.org/markup-compatibility/2006" mc:Ignorable="w14">
   <w:docDefaults>
     <w:rPrDefault>
       <w:rPr>
-        <w:rFonts w:asciiTheme="minorHAnsi" w:eastAsiaTheme="minorHAnsi" w:hAnsiTheme="minorHAnsi" w:cstheme="minorBidi"/>
+        <w:rFonts w:ascii="Calibri" w:hAnsi="Calibri" w:eastAsia="Calibri" w:cs="Arial" w:asciiTheme="minorHAnsi" w:cstheme="minorBidi" w:eastAsiaTheme="minorHAnsi" w:hAnsiTheme="minorHAnsi"/>
         <w:sz w:val="22"/>
         <w:szCs w:val="22"/>
         <w:lang w:val="es-CO" w:eastAsia="en-US" w:bidi="ar-SA"/>
       </w:rPr>
     </w:rPrDefault>
     <w:pPrDefault>
-      <w:pPr>
-        <w:spacing w:after="160" w:line="259" w:lineRule="auto"/>
-      </w:pPr>
+      <w:pPr/>
     </w:pPrDefault>
   </w:docDefaults>
   <w:latentStyles w:defLockedState="0" w:defUIPriority="99" w:defSemiHidden="0" w:defUnhideWhenUsed="0" w:defQFormat="0" w:count="376">
     <w:lsdException w:name="Normal" w:uiPriority="0" w:qFormat="1"/>
     <w:lsdException w:name="heading 1" w:uiPriority="9" w:qFormat="1"/>
-    <w:lsdException w:name="heading 2" w:semiHidden="1" w:uiPriority="9" w:unhideWhenUsed="1" w:qFormat="1"/>
-    <w:lsdException w:name="heading 3" w:semiHidden="1" w:uiPriority="9" w:unhideWhenUsed="1" w:qFormat="1"/>
-    <w:lsdException w:name="heading 4" w:semiHidden="1" w:uiPriority="9" w:unhideWhenUsed="1" w:qFormat="1"/>
-    <w:lsdException w:name="heading 5" w:semiHidden="1" w:uiPriority="9" w:unhideWhenUsed="1" w:qFormat="1"/>
-    <w:lsdException w:name="heading 6" w:semiHidden="1" w:uiPriority="9" w:unhideWhenUsed="1" w:qFormat="1"/>
-    <w:lsdException w:name="heading 7" w:semiHidden="1" w:uiPriority="9" w:unhideWhenUsed="1" w:qFormat="1"/>
-    <w:lsdException w:name="heading 8" w:semiHidden="1" w:uiPriority="9" w:unhideWhenUsed="1" w:qFormat="1"/>
-    <w:lsdException w:name="heading 9" w:semiHidden="1" w:uiPriority="9" w:unhideWhenUsed="1" w:qFormat="1"/>
+    <w:lsdException w:name="heading 2" w:uiPriority="9" w:semiHidden="1" w:unhideWhenUsed="1" w:qFormat="1"/>
+    <w:lsdException w:name="heading 3" w:uiPriority="9" w:semiHidden="1" w:unhideWhenUsed="1" w:qFormat="1"/>
+    <w:lsdException w:name="heading 4" w:uiPriority="9" w:semiHidden="1" w:unhideWhenUsed="1" w:qFormat="1"/>
+    <w:lsdException w:name="heading 5" w:uiPriority="9" w:semiHidden="1" w:unhideWhenUsed="1" w:qFormat="1"/>
+    <w:lsdException w:name="heading 6" w:uiPriority="9" w:semiHidden="1" w:unhideWhenUsed="1" w:qFormat="1"/>
+    <w:lsdException w:name="heading 7" w:uiPriority="9" w:semiHidden="1" w:unhideWhenUsed="1" w:qFormat="1"/>
+    <w:lsdException w:name="heading 8" w:uiPriority="9" w:semiHidden="1" w:unhideWhenUsed="1" w:qFormat="1"/>
+    <w:lsdException w:name="heading 9" w:uiPriority="9" w:semiHidden="1" w:unhideWhenUsed="1" w:qFormat="1"/>
     <w:lsdException w:name="index 1" w:semiHidden="1" w:unhideWhenUsed="1"/>
     <w:lsdException w:name="index 2" w:semiHidden="1" w:unhideWhenUsed="1"/>
     <w:lsdException w:name="index 3" w:semiHidden="1" w:unhideWhenUsed="1"/>
@@ -510,22 +740,22 @@
     <w:lsdException w:name="index 7" w:semiHidden="1" w:unhideWhenUsed="1"/>
     <w:lsdException w:name="index 8" w:semiHidden="1" w:unhideWhenUsed="1"/>
     <w:lsdException w:name="index 9" w:semiHidden="1" w:unhideWhenUsed="1"/>
-    <w:lsdException w:name="toc 1" w:semiHidden="1" w:uiPriority="39" w:unhideWhenUsed="1"/>
-    <w:lsdException w:name="toc 2" w:semiHidden="1" w:uiPriority="39" w:unhideWhenUsed="1"/>
-    <w:lsdException w:name="toc 3" w:semiHidden="1" w:uiPriority="39" w:unhideWhenUsed="1"/>
-    <w:lsdException w:name="toc 4" w:semiHidden="1" w:uiPriority="39" w:unhideWhenUsed="1"/>
-    <w:lsdException w:name="toc 5" w:semiHidden="1" w:uiPriority="39" w:unhideWhenUsed="1"/>
-    <w:lsdException w:name="toc 6" w:semiHidden="1" w:uiPriority="39" w:unhideWhenUsed="1"/>
-    <w:lsdException w:name="toc 7" w:semiHidden="1" w:uiPriority="39" w:unhideWhenUsed="1"/>
-    <w:lsdException w:name="toc 8" w:semiHidden="1" w:uiPriority="39" w:unhideWhenUsed="1"/>
-    <w:lsdException w:name="toc 9" w:semiHidden="1" w:uiPriority="39" w:unhideWhenUsed="1"/>
+    <w:lsdException w:name="toc 1" w:uiPriority="39" w:semiHidden="1" w:unhideWhenUsed="1"/>
+    <w:lsdException w:name="toc 2" w:uiPriority="39" w:semiHidden="1" w:unhideWhenUsed="1"/>
+    <w:lsdException w:name="toc 3" w:uiPriority="39" w:semiHidden="1" w:unhideWhenUsed="1"/>
+    <w:lsdException w:name="toc 4" w:uiPriority="39" w:semiHidden="1" w:unhideWhenUsed="1"/>
+    <w:lsdException w:name="toc 5" w:uiPriority="39" w:semiHidden="1" w:unhideWhenUsed="1"/>
+    <w:lsdException w:name="toc 6" w:uiPriority="39" w:semiHidden="1" w:unhideWhenUsed="1"/>
+    <w:lsdException w:name="toc 7" w:uiPriority="39" w:semiHidden="1" w:unhideWhenUsed="1"/>
+    <w:lsdException w:name="toc 8" w:uiPriority="39" w:semiHidden="1" w:unhideWhenUsed="1"/>
+    <w:lsdException w:name="toc 9" w:uiPriority="39" w:semiHidden="1" w:unhideWhenUsed="1"/>
     <w:lsdException w:name="Normal Indent" w:semiHidden="1" w:unhideWhenUsed="1"/>
     <w:lsdException w:name="footnote text" w:semiHidden="1" w:unhideWhenUsed="1"/>
     <w:lsdException w:name="annotation text" w:semiHidden="1" w:unhideWhenUsed="1"/>
     <w:lsdException w:name="header" w:semiHidden="1" w:unhideWhenUsed="1"/>
     <w:lsdException w:name="footer" w:semiHidden="1" w:unhideWhenUsed="1"/>
     <w:lsdException w:name="index heading" w:semiHidden="1" w:unhideWhenUsed="1"/>
-    <w:lsdException w:name="caption" w:semiHidden="1" w:uiPriority="35" w:unhideWhenUsed="1" w:qFormat="1"/>
+    <w:lsdException w:name="caption" w:uiPriority="35" w:semiHidden="1" w:unhideWhenUsed="1" w:qFormat="1"/>
     <w:lsdException w:name="table of figures" w:semiHidden="1" w:unhideWhenUsed="1"/>
     <w:lsdException w:name="envelope address" w:semiHidden="1" w:unhideWhenUsed="1"/>
     <w:lsdException w:name="envelope return" w:semiHidden="1" w:unhideWhenUsed="1"/>
@@ -556,7 +786,7 @@
     <w:lsdException w:name="Title" w:uiPriority="10" w:qFormat="1"/>
     <w:lsdException w:name="Closing" w:semiHidden="1" w:unhideWhenUsed="1"/>
     <w:lsdException w:name="Signature" w:semiHidden="1" w:unhideWhenUsed="1"/>
-    <w:lsdException w:name="Default Paragraph Font" w:semiHidden="1" w:uiPriority="1" w:unhideWhenUsed="1"/>
+    <w:lsdException w:name="Default Paragraph Font" w:uiPriority="1" w:semiHidden="1" w:unhideWhenUsed="1"/>
     <w:lsdException w:name="Body Text" w:semiHidden="1" w:unhideWhenUsed="1"/>
     <w:lsdException w:name="Body Text Indent" w:semiHidden="1" w:unhideWhenUsed="1"/>
     <w:lsdException w:name="List Continue" w:semiHidden="1" w:unhideWhenUsed="1"/>
@@ -756,8 +986,8 @@
     <w:lsdException w:name="Subtle Reference" w:uiPriority="31" w:qFormat="1"/>
     <w:lsdException w:name="Intense Reference" w:uiPriority="32" w:qFormat="1"/>
     <w:lsdException w:name="Book Title" w:uiPriority="33" w:qFormat="1"/>
-    <w:lsdException w:name="Bibliography" w:semiHidden="1" w:uiPriority="37" w:unhideWhenUsed="1"/>
-    <w:lsdException w:name="TOC Heading" w:semiHidden="1" w:uiPriority="39" w:unhideWhenUsed="1" w:qFormat="1"/>
+    <w:lsdException w:name="Bibliography" w:uiPriority="37" w:semiHidden="1" w:unhideWhenUsed="1"/>
+    <w:lsdException w:name="TOC Heading" w:uiPriority="39" w:semiHidden="1" w:unhideWhenUsed="1" w:qFormat="1"/>
     <w:lsdException w:name="Plain Table 1" w:uiPriority="41"/>
     <w:lsdException w:name="Plain Table 2" w:uiPriority="42"/>
     <w:lsdException w:name="Plain Table 3" w:uiPriority="43"/>
@@ -868,23 +1098,97 @@
     <w:lsdException w:name="Unresolved Mention" w:semiHidden="1" w:unhideWhenUsed="1"/>
     <w:lsdException w:name="Smart Link" w:semiHidden="1" w:unhideWhenUsed="1"/>
   </w:latentStyles>
-  <w:style w:type="paragraph" w:default="1" w:styleId="Normal">
+  <w:style w:type="paragraph" w:styleId="Normal" w:default="1">
     <w:name w:val="Normal"/>
     <w:qFormat/>
-    <w:rsid w:val="00CD3ABE"/>
+    <w:rsid w:val="00cd3abe"/>
     <w:pPr>
-      <w:spacing w:after="200" w:line="276" w:lineRule="auto"/>
+      <w:widowControl/>
+      <w:bidi w:val="0"/>
+      <w:spacing w:lineRule="auto" w:line="276" w:before="0" w:after="200"/>
+      <w:jc w:val="left"/>
     </w:pPr>
     <w:rPr>
-      <w:rFonts w:eastAsiaTheme="minorEastAsia"/>
-      <w:lang w:val="es-ES"/>
+      <w:rFonts w:eastAsia="" w:eastAsiaTheme="minorEastAsia" w:ascii="Calibri" w:hAnsi="Calibri" w:cs="Arial"/>
+      <w:color w:val="auto"/>
+      <w:kern w:val="0"/>
+      <w:sz w:val="22"/>
+      <w:szCs w:val="22"/>
+      <w:lang w:val="es-ES" w:eastAsia="en-US" w:bidi="ar-SA"/>
     </w:rPr>
   </w:style>
-  <w:style w:type="character" w:default="1" w:styleId="DefaultParagraphFont">
+  <w:style w:type="character" w:styleId="DefaultParagraphFont" w:default="1">
     <w:name w:val="Default Paragraph Font"/>
     <w:uiPriority w:val="1"/>
     <w:semiHidden/>
     <w:unhideWhenUsed/>
+    <w:qFormat/>
+    <w:rPr/>
+  </w:style>
+  <w:style w:type="paragraph" w:styleId="Heading">
+    <w:name w:val="Heading"/>
+    <w:basedOn w:val="Normal"/>
+    <w:next w:val="TextBody"/>
+    <w:qFormat/>
+    <w:pPr>
+      <w:keepNext w:val="true"/>
+      <w:spacing w:before="240" w:after="120"/>
+    </w:pPr>
+    <w:rPr>
+      <w:rFonts w:ascii="Liberation Sans" w:hAnsi="Liberation Sans" w:eastAsia="Noto Sans CJK SC" w:cs="Lohit Devanagari"/>
+      <w:sz w:val="28"/>
+      <w:szCs w:val="28"/>
+    </w:rPr>
+  </w:style>
+  <w:style w:type="paragraph" w:styleId="TextBody">
+    <w:name w:val="Body Text"/>
+    <w:basedOn w:val="Normal"/>
+    <w:pPr>
+      <w:spacing w:lineRule="auto" w:line="276" w:before="0" w:after="140"/>
+    </w:pPr>
+    <w:rPr/>
+  </w:style>
+  <w:style w:type="paragraph" w:styleId="List">
+    <w:name w:val="List"/>
+    <w:basedOn w:val="TextBody"/>
+    <w:pPr/>
+    <w:rPr>
+      <w:rFonts w:cs="Lohit Devanagari"/>
+    </w:rPr>
+  </w:style>
+  <w:style w:type="paragraph" w:styleId="Caption">
+    <w:name w:val="Caption"/>
+    <w:basedOn w:val="Normal"/>
+    <w:qFormat/>
+    <w:pPr>
+      <w:suppressLineNumbers/>
+      <w:spacing w:before="120" w:after="120"/>
+    </w:pPr>
+    <w:rPr>
+      <w:rFonts w:cs="Lohit Devanagari"/>
+      <w:i/>
+      <w:iCs/>
+      <w:sz w:val="24"/>
+      <w:szCs w:val="24"/>
+    </w:rPr>
+  </w:style>
+  <w:style w:type="paragraph" w:styleId="Index">
+    <w:name w:val="Index"/>
+    <w:basedOn w:val="Normal"/>
+    <w:qFormat/>
+    <w:pPr>
+      <w:suppressLineNumbers/>
+    </w:pPr>
+    <w:rPr>
+      <w:rFonts w:cs="Lohit Devanagari"/>
+    </w:rPr>
+  </w:style>
+  <w:style w:type="numbering" w:styleId="NoList" w:default="1">
+    <w:name w:val="No List"/>
+    <w:uiPriority w:val="99"/>
+    <w:semiHidden/>
+    <w:unhideWhenUsed/>
+    <w:qFormat/>
   </w:style>
   <w:style w:type="table" w:default="1" w:styleId="TableNormal">
     <w:name w:val="Normal Table"/>
@@ -900,12 +1204,6 @@
         <w:right w:w="108" w:type="dxa"/>
       </w:tblCellMar>
     </w:tblPr>
-  </w:style>
-  <w:style w:type="numbering" w:default="1" w:styleId="NoList">
-    <w:name w:val="No List"/>
-    <w:uiPriority w:val="99"/>
-    <w:semiHidden/>
-    <w:unhideWhenUsed/>
   </w:style>
 </w:styles>
 </file>

</xml_diff>